<commit_message>
commit before making changes to the thesis
commit before making changes to the thesis
</commit_message>
<xml_diff>
--- a/MasterThesisKoustubh_version3_2_PopularScienceSummary.docx
+++ b/MasterThesisKoustubh_version3_2_PopularScienceSummary.docx
@@ -3193,7 +3193,7 @@
             <w:noProof/>
             <w:webHidden/>
           </w:rPr>
-          <w:t>26</w:t>
+          <w:t>25</w:t>
         </w:r>
         <w:r>
           <w:rPr>
@@ -3276,7 +3276,7 @@
             <w:noProof/>
             <w:webHidden/>
           </w:rPr>
-          <w:t>27</w:t>
+          <w:t>26</w:t>
         </w:r>
         <w:r>
           <w:rPr>
@@ -3373,7 +3373,7 @@
             <w:noProof/>
             <w:webHidden/>
           </w:rPr>
-          <w:t>27</w:t>
+          <w:t>26</w:t>
         </w:r>
         <w:r>
           <w:rPr>
@@ -3463,7 +3463,7 @@
             <w:noProof/>
             <w:webHidden/>
           </w:rPr>
-          <w:t>28</w:t>
+          <w:t>27</w:t>
         </w:r>
         <w:r>
           <w:rPr>
@@ -3546,7 +3546,7 @@
             <w:noProof/>
             <w:webHidden/>
           </w:rPr>
-          <w:t>28</w:t>
+          <w:t>27</w:t>
         </w:r>
         <w:r>
           <w:rPr>
@@ -3629,7 +3629,7 @@
             <w:noProof/>
             <w:webHidden/>
           </w:rPr>
-          <w:t>28</w:t>
+          <w:t>27</w:t>
         </w:r>
         <w:r>
           <w:rPr>
@@ -3712,7 +3712,7 @@
             <w:noProof/>
             <w:webHidden/>
           </w:rPr>
-          <w:t>29</w:t>
+          <w:t>28</w:t>
         </w:r>
         <w:r>
           <w:rPr>
@@ -3802,7 +3802,7 @@
             <w:noProof/>
             <w:webHidden/>
           </w:rPr>
-          <w:t>30</w:t>
+          <w:t>29</w:t>
         </w:r>
         <w:r>
           <w:rPr>
@@ -3892,7 +3892,7 @@
             <w:noProof/>
             <w:webHidden/>
           </w:rPr>
-          <w:t>30</w:t>
+          <w:t>29</w:t>
         </w:r>
         <w:r>
           <w:rPr>
@@ -3982,7 +3982,7 @@
             <w:noProof/>
             <w:webHidden/>
           </w:rPr>
-          <w:t>30</w:t>
+          <w:t>29</w:t>
         </w:r>
         <w:r>
           <w:rPr>
@@ -4064,7 +4064,7 @@
             <w:sz w:val="24"/>
             <w:lang w:val="sv-SE" w:eastAsia="en-US"/>
           </w:rPr>
-          <w:t>33</w:t>
+          <w:t>32</w:t>
         </w:r>
         <w:r>
           <w:rPr>
@@ -4149,7 +4149,7 @@
             <w:noProof/>
             <w:webHidden/>
           </w:rPr>
-          <w:t>33</w:t>
+          <w:t>32</w:t>
         </w:r>
         <w:r>
           <w:rPr>
@@ -4232,7 +4232,7 @@
             <w:noProof/>
             <w:webHidden/>
           </w:rPr>
-          <w:t>33</w:t>
+          <w:t>32</w:t>
         </w:r>
         <w:r>
           <w:rPr>
@@ -4315,7 +4315,7 @@
             <w:noProof/>
             <w:webHidden/>
           </w:rPr>
-          <w:t>34</w:t>
+          <w:t>33</w:t>
         </w:r>
         <w:r>
           <w:rPr>
@@ -4398,7 +4398,7 @@
             <w:noProof/>
             <w:webHidden/>
           </w:rPr>
-          <w:t>35</w:t>
+          <w:t>34</w:t>
         </w:r>
         <w:r>
           <w:rPr>
@@ -4480,7 +4480,7 @@
             <w:sz w:val="24"/>
             <w:lang w:val="sv-SE" w:eastAsia="en-US"/>
           </w:rPr>
-          <w:t>37</w:t>
+          <w:t>36</w:t>
         </w:r>
         <w:r>
           <w:rPr>
@@ -4572,7 +4572,7 @@
             <w:noProof/>
             <w:webHidden/>
           </w:rPr>
-          <w:t>37</w:t>
+          <w:t>36</w:t>
         </w:r>
         <w:r>
           <w:rPr>
@@ -4655,7 +4655,7 @@
             <w:noProof/>
             <w:webHidden/>
           </w:rPr>
-          <w:t>43</w:t>
+          <w:t>42</w:t>
         </w:r>
         <w:r>
           <w:rPr>
@@ -4738,7 +4738,7 @@
             <w:noProof/>
             <w:webHidden/>
           </w:rPr>
-          <w:t>46</w:t>
+          <w:t>45</w:t>
         </w:r>
         <w:r>
           <w:rPr>
@@ -4828,7 +4828,7 @@
             <w:noProof/>
             <w:webHidden/>
           </w:rPr>
-          <w:t>49</w:t>
+          <w:t>48</w:t>
         </w:r>
         <w:r>
           <w:rPr>
@@ -4911,7 +4911,7 @@
             <w:noProof/>
             <w:webHidden/>
           </w:rPr>
-          <w:t>53</w:t>
+          <w:t>52</w:t>
         </w:r>
         <w:r>
           <w:rPr>
@@ -4993,7 +4993,7 @@
             <w:sz w:val="24"/>
             <w:lang w:val="sv-SE" w:eastAsia="en-US"/>
           </w:rPr>
-          <w:t>55</w:t>
+          <w:t>54</w:t>
         </w:r>
         <w:r>
           <w:rPr>
@@ -5077,7 +5077,7 @@
             <w:sz w:val="24"/>
             <w:lang w:val="sv-SE" w:eastAsia="en-US"/>
           </w:rPr>
-          <w:t>57</w:t>
+          <w:t>56</w:t>
         </w:r>
         <w:r>
           <w:rPr>
@@ -5161,7 +5161,7 @@
             <w:sz w:val="24"/>
             <w:lang w:val="sv-SE" w:eastAsia="en-US"/>
           </w:rPr>
-          <w:t>58</w:t>
+          <w:t>57</w:t>
         </w:r>
         <w:r>
           <w:rPr>
@@ -5245,7 +5245,7 @@
             <w:sz w:val="24"/>
             <w:lang w:val="sv-SE" w:eastAsia="en-US"/>
           </w:rPr>
-          <w:t>60</w:t>
+          <w:t>59</w:t>
         </w:r>
         <w:r>
           <w:rPr>
@@ -5332,7 +5332,7 @@
             <w:sz w:val="24"/>
             <w:lang w:val="sv-SE" w:eastAsia="en-US"/>
           </w:rPr>
-          <w:t>61</w:t>
+          <w:t>60</w:t>
         </w:r>
         <w:r>
           <w:rPr>
@@ -6076,7 +6076,25 @@
         <w:rPr>
           <w:lang w:val="en-US"/>
         </w:rPr>
-        <w:t>efficient network is to avoid reducing quality or coverage and hence reducing the performance.</w:t>
+        <w:t>efficient network is to avoid reducing</w:t>
+      </w:r>
+      <w:r>
+        <w:rPr>
+          <w:lang w:val="en-US"/>
+        </w:rPr>
+        <w:t xml:space="preserve"> the</w:t>
+      </w:r>
+      <w:r>
+        <w:rPr>
+          <w:lang w:val="en-US"/>
+        </w:rPr>
+        <w:t xml:space="preserve"> quality or coverage</w:t>
+      </w:r>
+      <w:r>
+        <w:rPr>
+          <w:lang w:val="en-US"/>
+        </w:rPr>
+        <w:t>.</w:t>
       </w:r>
     </w:p>
     <w:p>
@@ -6671,15 +6689,7 @@
         <w:rPr>
           <w:lang w:val="en-US"/>
         </w:rPr>
-        <w:t>under Energy Aware Radio and neT</w:t>
-      </w:r>
-      <w:bookmarkStart w:id="32" w:name="_GoBack"/>
-      <w:bookmarkEnd w:id="32"/>
-      <w:r>
-        <w:rPr>
-          <w:lang w:val="en-US"/>
-        </w:rPr>
-        <w:t>w</w:t>
+        <w:t>under Energy Aware Radio and neTw</w:t>
       </w:r>
       <w:r>
         <w:rPr>
@@ -6732,7 +6742,7 @@
         </w:rPr>
         <w:t xml:space="preserve">. </w:t>
       </w:r>
-      <w:commentRangeStart w:id="33"/>
+      <w:commentRangeStart w:id="32"/>
       <w:r>
         <w:rPr>
           <w:lang w:val="en-US"/>
@@ -6757,13 +6767,13 @@
         </w:rPr>
         <w:t xml:space="preserve">simulations. </w:t>
       </w:r>
-      <w:commentRangeEnd w:id="33"/>
+      <w:commentRangeEnd w:id="32"/>
       <w:r>
         <w:rPr>
           <w:rStyle w:val="CommentReference"/>
           <w:rFonts w:ascii="Calibri" w:hAnsi="Calibri"/>
         </w:rPr>
-        <w:commentReference w:id="33"/>
+        <w:commentReference w:id="32"/>
       </w:r>
       <w:r>
         <w:rPr>
@@ -6927,7 +6937,7 @@
         </w:rPr>
         <w:t xml:space="preserve"> a “</w:t>
       </w:r>
-      <w:commentRangeStart w:id="34"/>
+      <w:commentRangeStart w:id="33"/>
       <w:r>
         <w:rPr>
           <w:lang w:val="en-US"/>
@@ -6946,13 +6956,13 @@
         </w:rPr>
         <w:t xml:space="preserve"> more </w:t>
       </w:r>
-      <w:commentRangeEnd w:id="34"/>
+      <w:commentRangeEnd w:id="33"/>
       <w:r>
         <w:rPr>
           <w:rStyle w:val="CommentReference"/>
           <w:rFonts w:ascii="Calibri" w:hAnsi="Calibri"/>
         </w:rPr>
-        <w:commentReference w:id="34"/>
+        <w:commentReference w:id="33"/>
       </w:r>
       <w:r>
         <w:rPr>
@@ -6960,20 +6970,20 @@
         </w:rPr>
         <w:t>energy</w:t>
       </w:r>
-      <w:commentRangeStart w:id="35"/>
+      <w:commentRangeStart w:id="34"/>
       <w:r>
         <w:rPr>
           <w:lang w:val="en-US"/>
         </w:rPr>
         <w:t>-</w:t>
       </w:r>
-      <w:commentRangeEnd w:id="35"/>
+      <w:commentRangeEnd w:id="34"/>
       <w:r>
         <w:rPr>
           <w:rStyle w:val="CommentReference"/>
           <w:rFonts w:ascii="Calibri" w:hAnsi="Calibri"/>
         </w:rPr>
-        <w:commentReference w:id="35"/>
+        <w:commentReference w:id="34"/>
       </w:r>
       <w:r>
         <w:rPr>
@@ -7044,7 +7054,7 @@
         </w:rPr>
         <w:t xml:space="preserve"> wherein it was discovered </w:t>
       </w:r>
-      <w:commentRangeStart w:id="36"/>
+      <w:commentRangeStart w:id="35"/>
       <w:r>
         <w:rPr>
           <w:lang w:val="en-US"/>
@@ -7069,13 +7079,13 @@
         </w:rPr>
         <w:t xml:space="preserve"> worse than the macro </w:t>
       </w:r>
-      <w:commentRangeEnd w:id="36"/>
+      <w:commentRangeEnd w:id="35"/>
       <w:r>
         <w:rPr>
           <w:rStyle w:val="CommentReference"/>
           <w:rFonts w:ascii="Calibri" w:hAnsi="Calibri"/>
         </w:rPr>
-        <w:commentReference w:id="36"/>
+        <w:commentReference w:id="35"/>
       </w:r>
       <w:r>
         <w:rPr>
@@ -7104,20 +7114,20 @@
         </w:rPr>
         <w:t xml:space="preserve">A </w:t>
       </w:r>
-      <w:commentRangeStart w:id="37"/>
+      <w:commentRangeStart w:id="36"/>
       <w:r>
         <w:rPr>
           <w:lang w:val="en-US"/>
         </w:rPr>
         <w:t>dense</w:t>
       </w:r>
-      <w:commentRangeEnd w:id="37"/>
+      <w:commentRangeEnd w:id="36"/>
       <w:r>
         <w:rPr>
           <w:rStyle w:val="CommentReference"/>
           <w:rFonts w:ascii="Calibri" w:hAnsi="Calibri"/>
         </w:rPr>
-        <w:commentReference w:id="37"/>
+        <w:commentReference w:id="36"/>
       </w:r>
       <w:r>
         <w:rPr>
@@ -7131,7 +7141,7 @@
         </w:rPr>
         <w:t xml:space="preserve"> </w:t>
       </w:r>
-      <w:commentRangeStart w:id="38"/>
+      <w:commentRangeStart w:id="37"/>
       <w:r>
         <w:rPr>
           <w:lang w:val="en-US"/>
@@ -7242,13 +7252,13 @@
         </w:rPr>
         <w:t>energy wasters.</w:t>
       </w:r>
-      <w:commentRangeEnd w:id="38"/>
+      <w:commentRangeEnd w:id="37"/>
       <w:r>
         <w:rPr>
           <w:rStyle w:val="CommentReference"/>
           <w:rFonts w:ascii="Calibri" w:hAnsi="Calibri"/>
         </w:rPr>
-        <w:commentReference w:id="38"/>
+        <w:commentReference w:id="37"/>
       </w:r>
     </w:p>
     <w:p>
@@ -7352,20 +7362,20 @@
         </w:rPr>
         <w:t xml:space="preserve"> of energy</w:t>
       </w:r>
-      <w:commentRangeStart w:id="39"/>
+      <w:commentRangeStart w:id="38"/>
       <w:r>
         <w:rPr>
           <w:lang w:val="en-US"/>
         </w:rPr>
         <w:t>-</w:t>
       </w:r>
-      <w:commentRangeEnd w:id="39"/>
+      <w:commentRangeEnd w:id="38"/>
       <w:r>
         <w:rPr>
           <w:rStyle w:val="CommentReference"/>
           <w:rFonts w:ascii="Calibri" w:hAnsi="Calibri"/>
         </w:rPr>
-        <w:commentReference w:id="39"/>
+        <w:commentReference w:id="38"/>
       </w:r>
       <w:r>
         <w:rPr>
@@ -7397,7 +7407,7 @@
         </w:rPr>
         <w:t xml:space="preserve">, lean carrier and MBSFN in the </w:t>
       </w:r>
-      <w:commentRangeStart w:id="40"/>
+      <w:commentRangeStart w:id="39"/>
       <w:r>
         <w:rPr>
           <w:lang w:val="en-US"/>
@@ -7452,13 +7462,13 @@
         </w:rPr>
         <w:t xml:space="preserve"> ray-tracing propagation models like BEZT.</w:t>
       </w:r>
-      <w:commentRangeEnd w:id="40"/>
+      <w:commentRangeEnd w:id="39"/>
       <w:r>
         <w:rPr>
           <w:rStyle w:val="CommentReference"/>
           <w:rFonts w:ascii="Calibri" w:hAnsi="Calibri"/>
         </w:rPr>
-        <w:commentReference w:id="40"/>
+        <w:commentReference w:id="39"/>
       </w:r>
     </w:p>
     <w:p>
@@ -7496,14 +7506,14 @@
         </w:rPr>
         <w:t xml:space="preserve"> </w:t>
       </w:r>
-      <w:bookmarkStart w:id="41" w:name="_Toc498623825"/>
+      <w:bookmarkStart w:id="40" w:name="_Toc498623825"/>
       <w:r>
         <w:rPr>
           <w:lang w:val="en-US"/>
         </w:rPr>
         <w:t>Purpose of the Project</w:t>
       </w:r>
-      <w:bookmarkEnd w:id="41"/>
+      <w:bookmarkEnd w:id="40"/>
     </w:p>
     <w:p>
       <w:pPr>
@@ -7530,7 +7540,7 @@
         </w:rPr>
         <w:t>With the outset of 5G, many cities will be deployed with small cells.</w:t>
       </w:r>
-      <w:commentRangeStart w:id="42"/>
+      <w:commentRangeStart w:id="41"/>
       <w:r>
         <w:rPr>
           <w:lang w:val="en-US"/>
@@ -7633,13 +7643,13 @@
         </w:rPr>
         <w:t xml:space="preserve"> </w:t>
       </w:r>
-      <w:commentRangeEnd w:id="42"/>
+      <w:commentRangeEnd w:id="41"/>
       <w:r>
         <w:rPr>
           <w:rStyle w:val="CommentReference"/>
           <w:rFonts w:ascii="Calibri" w:hAnsi="Calibri"/>
         </w:rPr>
-        <w:commentReference w:id="42"/>
+        <w:commentReference w:id="41"/>
       </w:r>
     </w:p>
     <w:p>
@@ -7668,20 +7678,20 @@
         </w:rPr>
         <w:t>energy</w:t>
       </w:r>
-      <w:commentRangeStart w:id="43"/>
+      <w:commentRangeStart w:id="42"/>
       <w:r>
         <w:rPr>
           <w:lang w:val="en-US"/>
         </w:rPr>
         <w:t>-</w:t>
       </w:r>
-      <w:commentRangeEnd w:id="43"/>
+      <w:commentRangeEnd w:id="42"/>
       <w:r>
         <w:rPr>
           <w:rStyle w:val="CommentReference"/>
           <w:rFonts w:ascii="Calibri" w:hAnsi="Calibri"/>
         </w:rPr>
-        <w:commentReference w:id="43"/>
+        <w:commentReference w:id="42"/>
       </w:r>
       <w:r>
         <w:rPr>
@@ -7777,20 +7787,20 @@
         </w:rPr>
         <w:t xml:space="preserve">ting the above-mentioned </w:t>
       </w:r>
-      <w:commentRangeStart w:id="44"/>
+      <w:commentRangeStart w:id="43"/>
       <w:r>
         <w:rPr>
           <w:lang w:val="en-US"/>
         </w:rPr>
         <w:t>energy</w:t>
       </w:r>
-      <w:commentRangeEnd w:id="44"/>
+      <w:commentRangeEnd w:id="43"/>
       <w:r>
         <w:rPr>
           <w:rStyle w:val="CommentReference"/>
           <w:rFonts w:ascii="Calibri" w:hAnsi="Calibri"/>
         </w:rPr>
-        <w:commentReference w:id="44"/>
+        <w:commentReference w:id="43"/>
       </w:r>
       <w:r>
         <w:rPr>
@@ -7850,7 +7860,7 @@
         </w:rPr>
         <w:t xml:space="preserve"> </w:t>
       </w:r>
-      <w:bookmarkStart w:id="45" w:name="_Toc498623826"/>
+      <w:bookmarkStart w:id="44" w:name="_Toc498623826"/>
       <w:r>
         <w:rPr>
           <w:lang w:val="en-US"/>
@@ -7869,7 +7879,7 @@
         </w:rPr>
         <w:t>hesis</w:t>
       </w:r>
-      <w:bookmarkEnd w:id="45"/>
+      <w:bookmarkEnd w:id="44"/>
     </w:p>
     <w:p>
       <w:pPr>
@@ -7933,19 +7943,19 @@
         </w:rPr>
         <w:t>arth Power model and the energy</w:t>
       </w:r>
-      <w:commentRangeStart w:id="46"/>
+      <w:commentRangeStart w:id="45"/>
       <w:r>
         <w:rPr>
           <w:lang w:val="en-US"/>
         </w:rPr>
         <w:t>-</w:t>
       </w:r>
-      <w:commentRangeEnd w:id="46"/>
-      <w:r>
-        <w:rPr>
-          <w:lang w:val="en-US"/>
-        </w:rPr>
-        <w:commentReference w:id="46"/>
+      <w:commentRangeEnd w:id="45"/>
+      <w:r>
+        <w:rPr>
+          <w:lang w:val="en-US"/>
+        </w:rPr>
+        <w:commentReference w:id="45"/>
       </w:r>
       <w:r>
         <w:rPr>
@@ -8169,11 +8179,11 @@
         </w:numPr>
         <w:ind w:left="360"/>
       </w:pPr>
-      <w:bookmarkStart w:id="47" w:name="_Toc498623827"/>
+      <w:bookmarkStart w:id="46" w:name="_Toc498623827"/>
       <w:r>
         <w:t>Theory</w:t>
       </w:r>
-      <w:bookmarkEnd w:id="47"/>
+      <w:bookmarkEnd w:id="46"/>
       <w:r>
         <w:t xml:space="preserve"> </w:t>
       </w:r>
@@ -8190,7 +8200,7 @@
         </w:numPr>
         <w:ind w:left="720" w:hanging="720"/>
       </w:pPr>
-      <w:bookmarkStart w:id="48" w:name="_Toc498623828"/>
+      <w:bookmarkStart w:id="47" w:name="_Toc498623828"/>
       <w:r>
         <w:t xml:space="preserve">2.1 </w:t>
       </w:r>
@@ -8200,7 +8210,7 @@
       <w:r>
         <w:t>Heterogeneous Networks</w:t>
       </w:r>
-      <w:bookmarkEnd w:id="48"/>
+      <w:bookmarkEnd w:id="47"/>
     </w:p>
     <w:p>
       <w:pPr>
@@ -8350,7 +8360,19 @@
         <w:rPr>
           <w:lang w:val="en-US"/>
         </w:rPr>
-        <w:t>There will be small cells which would be deployable as ‘plug and play’ which is going to save a lot of CAPEX for the operators and as these smaller cells will have a small coverage area</w:t>
+        <w:t xml:space="preserve">There will be small cells which would be deployable as ‘plug and play’ which is going to save a lot of CAPEX </w:t>
+      </w:r>
+      <w:r>
+        <w:rPr>
+          <w:lang w:val="en-US"/>
+        </w:rPr>
+        <w:t xml:space="preserve">(capital expenditure) </w:t>
+      </w:r>
+      <w:r>
+        <w:rPr>
+          <w:lang w:val="en-US"/>
+        </w:rPr>
+        <w:t>for the operators and as these smaller cells will have a small coverage area</w:t>
       </w:r>
       <w:r>
         <w:rPr>
@@ -8455,20 +8477,20 @@
         </w:rPr>
         <w:t xml:space="preserve"> study done with coverage and penetration of these waves in indoor environment will be very problematic. “Achieving indoor coverage at 30 GHz is highly problematic for all cases, and </w:t>
       </w:r>
-      <w:commentRangeStart w:id="49"/>
+      <w:commentRangeStart w:id="48"/>
       <w:r>
         <w:rPr>
           <w:lang w:val="en-US"/>
         </w:rPr>
         <w:t xml:space="preserve">it is </w:t>
       </w:r>
-      <w:commentRangeEnd w:id="49"/>
+      <w:commentRangeEnd w:id="48"/>
       <w:r>
         <w:rPr>
           <w:rStyle w:val="CommentReference"/>
           <w:rFonts w:ascii="Calibri" w:hAnsi="Calibri"/>
         </w:rPr>
-        <w:commentReference w:id="49"/>
+        <w:commentReference w:id="48"/>
       </w:r>
       <w:r>
         <w:rPr>
@@ -8660,7 +8682,6 @@
                 <w:b/>
                 <w:sz w:val="20"/>
               </w:rPr>
-              <w:lastRenderedPageBreak/>
               <w:t>Specification</w:t>
             </w:r>
           </w:p>
@@ -9895,7 +9916,7 @@
           <w:lang w:val="en-US"/>
         </w:rPr>
       </w:pPr>
-      <w:bookmarkStart w:id="50" w:name="_Toc497847926"/>
+      <w:bookmarkStart w:id="49" w:name="_Toc497847926"/>
       <w:r>
         <w:rPr>
           <w:lang w:val="en-US"/>
@@ -9933,7 +9954,7 @@
         </w:rPr>
         <w:t>. Comparison between different types of nodes in a heterogeneous network.</w:t>
       </w:r>
-      <w:bookmarkEnd w:id="50"/>
+      <w:bookmarkEnd w:id="49"/>
       <w:r>
         <w:rPr>
           <w:lang w:val="en-US"/>
@@ -9963,7 +9984,7 @@
         <mc:AlternateContent>
           <mc:Choice Requires="wpg">
             <w:drawing>
-              <wp:anchor distT="0" distB="0" distL="114300" distR="114300" simplePos="0" relativeHeight="251694080" behindDoc="0" locked="0" layoutInCell="1" allowOverlap="1" wp14:anchorId="1E897FE8" wp14:editId="200D8FAC">
+              <wp:anchor distT="0" distB="0" distL="114300" distR="114300" simplePos="0" relativeHeight="251694080" behindDoc="0" locked="0" layoutInCell="1" allowOverlap="1" wp14:anchorId="1E897FE8" wp14:editId="6EED85CC">
                 <wp:simplePos x="0" y="0"/>
                 <wp:positionH relativeFrom="column">
                   <wp:posOffset>-90</wp:posOffset>
@@ -12987,7 +13008,10 @@
                               <a:avLst/>
                             </a:prstGeom>
                             <a:solidFill>
-                              <a:srgbClr val="052E95"/>
+                              <a:schemeClr val="tx1">
+                                <a:lumMod val="50000"/>
+                                <a:lumOff val="50000"/>
+                              </a:schemeClr>
                             </a:solidFill>
                             <a:ln w="9525">
                               <a:solidFill>
@@ -13402,7 +13426,7 @@
           </mc:Choice>
           <mc:Fallback>
             <w:pict>
-              <v:group w14:anchorId="1E897FE8" id="Group 297" o:spid="_x0000_s1026" style="position:absolute;left:0;text-align:left;margin-left:0;margin-top:13.6pt;width:377.55pt;height:221.8pt;z-index:251694080" coordorigin="1678,8547" coordsize="5996,4436" o:gfxdata="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">
+              <v:group w14:anchorId="1E897FE8" id="Group 297" o:spid="_x0000_s1026" style="position:absolute;left:0;text-align:left;margin-left:0;margin-top:13.6pt;width:377.55pt;height:221.8pt;z-index:251694080" coordorigin="1678,8547" coordsize="5996,4436" o:gfxdata="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">
                 <v:group id="Group 298" o:spid="_x0000_s1027" style="position:absolute;left:3184;top:8996;width:1496;height:3978" coordorigin="3396,8852" coordsize="1496,3978" o:gfxdata="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">
                   <v:group id="Group 299" o:spid="_x0000_s1028" style="position:absolute;left:3396;top:8852;width:1496;height:3978" coordorigin="3720,8852" coordsize="1496,3978" o:gfxdata="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">
                     <v:group id="Group 300" o:spid="_x0000_s1029" style="position:absolute;left:3720;top:8852;width:1496;height:3978" coordorigin="3720,8852" coordsize="1496,3978" o:gfxdata="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">
@@ -13668,7 +13692,7 @@
                   </v:textbox>
                 </v:shape>
                 <v:group id="Group 368" o:spid="_x0000_s1097" style="position:absolute;left:6178;top:9020;width:1496;height:3926" coordorigin="6178,9020" coordsize="1496,3926" o:gfxdata="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">
-                  <v:rect id="Rectangle 369" o:spid="_x0000_s1098" style="position:absolute;left:6178;top:9020;width:1496;height:3926;visibility:visible;mso-wrap-style:square;v-text-anchor:top" o:gfxdata="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" fillcolor="#052e95"/>
+                  <v:rect id="Rectangle 369" o:spid="_x0000_s1098" style="position:absolute;left:6178;top:9020;width:1496;height:3926;visibility:visible;mso-wrap-style:square;v-text-anchor:top" o:gfxdata="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" fillcolor="gray [1629]"/>
                   <v:shape id="Text Box 370" o:spid="_x0000_s1099" type="#_x0000_t202" style="position:absolute;left:6280;top:9094;width:1310;height:416;visibility:visible;mso-wrap-style:square;v-text-anchor:top" o:gfxdata="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" fillcolor="#073293" stroked="f">
                     <v:textbox>
                       <w:txbxContent>
@@ -13811,7 +13835,7 @@
           <w:lang w:val="en-US"/>
         </w:rPr>
       </w:pPr>
-      <w:bookmarkStart w:id="51" w:name="_Toc497836835"/>
+      <w:bookmarkStart w:id="50" w:name="_Toc497836835"/>
       <w:r>
         <w:rPr>
           <w:lang w:val="en-US"/>
@@ -13852,7 +13876,7 @@
         </w:rPr>
         <w:t>Small cells pictorial representation.</w:t>
       </w:r>
-      <w:bookmarkEnd w:id="51"/>
+      <w:bookmarkEnd w:id="50"/>
     </w:p>
     <w:p>
       <w:pPr>
@@ -13955,12 +13979,12 @@
         </w:numPr>
         <w:ind w:left="720"/>
       </w:pPr>
-      <w:bookmarkStart w:id="52" w:name="_Toc498623829"/>
+      <w:bookmarkStart w:id="51" w:name="_Toc498623829"/>
       <w:r>
         <w:lastRenderedPageBreak/>
         <w:t>Macro Cells</w:t>
       </w:r>
-      <w:bookmarkEnd w:id="52"/>
+      <w:bookmarkEnd w:id="51"/>
     </w:p>
     <w:p>
       <w:pPr>
@@ -13985,7 +14009,7 @@
         </w:rPr>
         <w:t xml:space="preserve">These cells are the base stations that provide coverage to a large area with Inter </w:t>
       </w:r>
-      <w:commentRangeStart w:id="53"/>
+      <w:commentRangeStart w:id="52"/>
       <w:r>
         <w:rPr>
           <w:lang w:val="en-US"/>
@@ -13998,13 +14022,13 @@
         </w:rPr>
         <w:t xml:space="preserve">istance </w:t>
       </w:r>
-      <w:commentRangeEnd w:id="53"/>
+      <w:commentRangeEnd w:id="52"/>
       <w:r>
         <w:rPr>
           <w:rStyle w:val="CommentReference"/>
           <w:rFonts w:ascii="Calibri" w:hAnsi="Calibri"/>
         </w:rPr>
-        <w:commentReference w:id="53"/>
+        <w:commentReference w:id="52"/>
       </w:r>
       <w:r>
         <w:rPr>
@@ -14018,7 +14042,7 @@
         </w:rPr>
         <w:t>sumption varies from 10</w:t>
       </w:r>
-      <w:commentRangeStart w:id="54"/>
+      <w:commentRangeStart w:id="53"/>
       <w:r>
         <w:rPr>
           <w:lang w:val="en-US"/>
@@ -14037,13 +14061,13 @@
         </w:rPr>
         <w:t>0W</w:t>
       </w:r>
-      <w:commentRangeEnd w:id="54"/>
+      <w:commentRangeEnd w:id="53"/>
       <w:r>
         <w:rPr>
           <w:rStyle w:val="CommentReference"/>
           <w:rFonts w:ascii="Calibri" w:hAnsi="Calibri"/>
         </w:rPr>
-        <w:commentReference w:id="54"/>
+        <w:commentReference w:id="53"/>
       </w:r>
       <w:r>
         <w:rPr>
@@ -14081,11 +14105,11 @@
         </w:numPr>
         <w:ind w:left="720"/>
       </w:pPr>
-      <w:bookmarkStart w:id="55" w:name="_Toc498623830"/>
+      <w:bookmarkStart w:id="54" w:name="_Toc498623830"/>
       <w:r>
         <w:t>Micro Cells</w:t>
       </w:r>
-      <w:bookmarkEnd w:id="55"/>
+      <w:bookmarkEnd w:id="54"/>
     </w:p>
     <w:p>
       <w:pPr>
@@ -14113,7 +14137,7 @@
         </w:rPr>
         <w:t xml:space="preserve">s with full </w:t>
       </w:r>
-      <w:commentRangeStart w:id="56"/>
+      <w:commentRangeStart w:id="55"/>
       <w:r>
         <w:rPr>
           <w:lang w:val="en-US"/>
@@ -14138,13 +14162,13 @@
         </w:rPr>
         <w:t xml:space="preserve">used to cover </w:t>
       </w:r>
-      <w:commentRangeEnd w:id="56"/>
+      <w:commentRangeEnd w:id="55"/>
       <w:r>
         <w:rPr>
           <w:rStyle w:val="CommentReference"/>
           <w:rFonts w:ascii="Calibri" w:hAnsi="Calibri"/>
         </w:rPr>
-        <w:commentReference w:id="56"/>
+        <w:commentReference w:id="55"/>
       </w:r>
       <w:r>
         <w:rPr>
@@ -14229,11 +14253,11 @@
         </w:numPr>
         <w:ind w:left="720"/>
       </w:pPr>
-      <w:bookmarkStart w:id="57" w:name="_Toc498623831"/>
+      <w:bookmarkStart w:id="56" w:name="_Toc498623831"/>
       <w:r>
         <w:t>Pico Cells</w:t>
       </w:r>
-      <w:bookmarkEnd w:id="57"/>
+      <w:bookmarkEnd w:id="56"/>
     </w:p>
     <w:p>
       <w:pPr>
@@ -14256,7 +14280,15 @@
         <w:rPr>
           <w:lang w:val="en-US"/>
         </w:rPr>
-        <w:t xml:space="preserve">Pico cells have lower transmit power than macro BSs, they have </w:t>
+        <w:t>Pico cells have lower transmit power than ma</w:t>
+      </w:r>
+      <w:bookmarkStart w:id="57" w:name="_GoBack"/>
+      <w:bookmarkEnd w:id="57"/>
+      <w:r>
+        <w:rPr>
+          <w:lang w:val="en-US"/>
+        </w:rPr>
+        <w:t xml:space="preserve">cro BSs, they have </w:t>
       </w:r>
       <w:r>
         <w:rPr>
@@ -18076,14 +18108,6 @@
     <w:p>
       <w:pPr>
         <w:pStyle w:val="NewNormal"/>
-        <w:rPr>
-          <w:lang w:val="en-US"/>
-        </w:rPr>
-      </w:pPr>
-    </w:p>
-    <w:p>
-      <w:pPr>
-        <w:pStyle w:val="NewNormal"/>
         <w:ind w:firstLine="0"/>
         <w:rPr>
           <w:lang w:val="en-US"/>
@@ -18630,7 +18654,7 @@
           <v:shape id="_x0000_i1025" type="#_x0000_t75" style="width:185pt;height:52.75pt" o:ole="">
             <v:imagedata r:id="rId19" o:title=""/>
           </v:shape>
-          <o:OLEObject Type="Embed" ProgID="Equation.DSMT4" ShapeID="_x0000_i1025" DrawAspect="Content" ObjectID="_1574779260" r:id="rId20"/>
+          <o:OLEObject Type="Embed" ProgID="Equation.DSMT4" ShapeID="_x0000_i1025" DrawAspect="Content" ObjectID="_1575567311" r:id="rId20"/>
         </w:object>
       </w:r>
       <w:r>
@@ -18810,7 +18834,6 @@
         <w:rPr>
           <w:lang w:val="en-US"/>
         </w:rPr>
-        <w:lastRenderedPageBreak/>
         <w:t>Below table lists the energy consumed in different parts of BS in different cells</w:t>
       </w:r>
       <w:sdt>
@@ -18884,7 +18907,6 @@
         <w:rPr>
           <w:noProof/>
         </w:rPr>
-        <w:lastRenderedPageBreak/>
         <w:drawing>
           <wp:inline distT="0" distB="0" distL="0" distR="0" wp14:anchorId="3BB8E5F1" wp14:editId="5A9E21DE">
             <wp:extent cx="4638428" cy="6494585"/>
@@ -18947,6 +18969,7 @@
         <w:rPr>
           <w:lang w:val="en-US"/>
         </w:rPr>
+        <w:lastRenderedPageBreak/>
         <w:t xml:space="preserve">Table </w:t>
       </w:r>
       <w:r>
@@ -18992,7 +19015,6 @@
         <w:rPr>
           <w:noProof/>
         </w:rPr>
-        <w:lastRenderedPageBreak/>
         <w:drawing>
           <wp:inline distT="0" distB="0" distL="0" distR="0" wp14:anchorId="120A1861" wp14:editId="28560B7E">
             <wp:extent cx="4229100" cy="2209800"/>
@@ -19428,11 +19450,11 @@
                     <w:rFonts w:ascii="Cambria Math" w:hAnsi="Cambria Math"/>
                     <w:position w:val="-14"/>
                   </w:rPr>
-                  <w:object w:dxaOrig="1780" w:dyaOrig="380" w14:anchorId="70122438">
+                  <w:object w:dxaOrig="1780" w:dyaOrig="380" w14:anchorId="7FA658E5">
                     <v:shape id="_x0000_i1036" type="#_x0000_t75" style="width:87.9pt;height:19.25pt" o:ole="">
                       <v:imagedata r:id="rId26" o:title=""/>
                     </v:shape>
-                    <o:OLEObject Type="Embed" ProgID="Equation.DSMT4" ShapeID="_x0000_i1036" DrawAspect="Content" ObjectID="_1574779261" r:id="rId27"/>
+                    <o:OLEObject Type="Embed" ProgID="Equation.DSMT4" ShapeID="_x0000_i1036" DrawAspect="Content" ObjectID="_1575567312" r:id="rId27"/>
                   </w:object>
                 </m:r>
                 <m:r>
@@ -19450,11 +19472,11 @@
                     <w:rFonts w:ascii="Cambria Math" w:hAnsi="Cambria Math"/>
                     <w:position w:val="-12"/>
                   </w:rPr>
-                  <w:object w:dxaOrig="1358" w:dyaOrig="367" w14:anchorId="03047135">
+                  <w:object w:dxaOrig="1358" w:dyaOrig="367" w14:anchorId="2BAD4C8B">
                     <v:shape id="_x0000_i1037" type="#_x0000_t75" style="width:67.8pt;height:17.6pt" o:ole="">
                       <v:imagedata r:id="rId28" o:title=""/>
                     </v:shape>
-                    <o:OLEObject Type="Embed" ProgID="Equation.DSMT4" ShapeID="_x0000_i1037" DrawAspect="Content" ObjectID="_1574779262" r:id="rId29"/>
+                    <o:OLEObject Type="Embed" ProgID="Equation.DSMT4" ShapeID="_x0000_i1037" DrawAspect="Content" ObjectID="_1575567313" r:id="rId29"/>
                   </w:object>
                 </m:r>
               </m:e>
@@ -19467,11 +19489,11 @@
                     <w:rFonts w:ascii="Cambria Math" w:hAnsi="Cambria Math"/>
                     <w:position w:val="-12"/>
                   </w:rPr>
-                  <w:object w:dxaOrig="516" w:dyaOrig="367" w14:anchorId="5C77B147">
+                  <w:object w:dxaOrig="516" w:dyaOrig="367" w14:anchorId="325E3402">
                     <v:shape id="_x0000_i1038" type="#_x0000_t75" style="width:25.1pt;height:17.6pt" o:ole="">
                       <v:imagedata r:id="rId30" o:title=""/>
                     </v:shape>
-                    <o:OLEObject Type="Embed" ProgID="Equation.DSMT4" ShapeID="_x0000_i1038" DrawAspect="Content" ObjectID="_1574779263" r:id="rId31"/>
+                    <o:OLEObject Type="Embed" ProgID="Equation.DSMT4" ShapeID="_x0000_i1038" DrawAspect="Content" ObjectID="_1575567314" r:id="rId31"/>
                   </w:object>
                 </m:r>
                 <m:r>
@@ -19492,11 +19514,11 @@
                     <w:rFonts w:ascii="Cambria Math" w:hAnsi="Cambria Math"/>
                     <w:position w:val="-14"/>
                   </w:rPr>
-                  <w:object w:dxaOrig="475" w:dyaOrig="380" w14:anchorId="76D8E561">
+                  <w:object w:dxaOrig="475" w:dyaOrig="380" w14:anchorId="62FDFD74">
                     <v:shape id="_x0000_i1039" type="#_x0000_t75" style="width:23.45pt;height:19.25pt" o:ole="">
                       <v:imagedata r:id="rId32" o:title=""/>
                     </v:shape>
-                    <o:OLEObject Type="Embed" ProgID="Equation.DSMT4" ShapeID="_x0000_i1039" DrawAspect="Content" ObjectID="_1574779264" r:id="rId33"/>
+                    <o:OLEObject Type="Embed" ProgID="Equation.DSMT4" ShapeID="_x0000_i1039" DrawAspect="Content" ObjectID="_1575567315" r:id="rId33"/>
                   </w:object>
                 </m:r>
                 <m:r>
@@ -19514,11 +19536,11 @@
                     <w:rFonts w:ascii="Cambria Math" w:hAnsi="Cambria Math"/>
                     <w:position w:val="-12"/>
                   </w:rPr>
-                  <w:object w:dxaOrig="761" w:dyaOrig="367" w14:anchorId="79E4C35B">
+                  <w:object w:dxaOrig="761" w:dyaOrig="367" w14:anchorId="44F124FB">
                     <v:shape id="_x0000_i1040" type="#_x0000_t75" style="width:36.85pt;height:17.6pt" o:ole="">
                       <v:imagedata r:id="rId34" o:title=""/>
                     </v:shape>
-                    <o:OLEObject Type="Embed" ProgID="Equation.DSMT4" ShapeID="_x0000_i1040" DrawAspect="Content" ObjectID="_1574779265" r:id="rId35"/>
+                    <o:OLEObject Type="Embed" ProgID="Equation.DSMT4" ShapeID="_x0000_i1040" DrawAspect="Content" ObjectID="_1575567316" r:id="rId35"/>
                   </w:object>
                 </m:r>
               </m:e>
@@ -20610,7 +20632,7 @@
           <v:shape id="_x0000_i1041" type="#_x0000_t75" style="width:82.05pt;height:31pt" o:ole="">
             <v:imagedata r:id="rId36" o:title=""/>
           </v:shape>
-          <o:OLEObject Type="Embed" ProgID="Equation.DSMT4" ShapeID="_x0000_i1041" DrawAspect="Content" ObjectID="_1574779266" r:id="rId37"/>
+          <o:OLEObject Type="Embed" ProgID="Equation.DSMT4" ShapeID="_x0000_i1041" DrawAspect="Content" ObjectID="_1575567317" r:id="rId37"/>
         </w:object>
       </w:r>
       <w:r>
@@ -20714,7 +20736,7 @@
           <v:shape id="_x0000_i1042" type="#_x0000_t75" style="width:103.8pt;height:31pt" o:ole="">
             <v:imagedata r:id="rId38" o:title=""/>
           </v:shape>
-          <o:OLEObject Type="Embed" ProgID="Equation.DSMT4" ShapeID="_x0000_i1042" DrawAspect="Content" ObjectID="_1574779267" r:id="rId39"/>
+          <o:OLEObject Type="Embed" ProgID="Equation.DSMT4" ShapeID="_x0000_i1042" DrawAspect="Content" ObjectID="_1575567318" r:id="rId39"/>
         </w:object>
       </w:r>
       <w:r>
@@ -20840,7 +20862,7 @@
           <v:shape id="_x0000_i1043" type="#_x0000_t75" style="width:80.35pt;height:36pt" o:ole="">
             <v:imagedata r:id="rId40" o:title=""/>
           </v:shape>
-          <o:OLEObject Type="Embed" ProgID="Equation.DSMT4" ShapeID="_x0000_i1043" DrawAspect="Content" ObjectID="_1574779268" r:id="rId41"/>
+          <o:OLEObject Type="Embed" ProgID="Equation.DSMT4" ShapeID="_x0000_i1043" DrawAspect="Content" ObjectID="_1575567319" r:id="rId41"/>
         </w:object>
       </w:r>
       <w:r>
@@ -20898,7 +20920,7 @@
           <v:shape id="_x0000_i1044" type="#_x0000_t75" style="width:159.9pt;height:36pt" o:ole="">
             <v:imagedata r:id="rId42" o:title=""/>
           </v:shape>
-          <o:OLEObject Type="Embed" ProgID="Equation.DSMT4" ShapeID="_x0000_i1044" DrawAspect="Content" ObjectID="_1574779269" r:id="rId43"/>
+          <o:OLEObject Type="Embed" ProgID="Equation.DSMT4" ShapeID="_x0000_i1044" DrawAspect="Content" ObjectID="_1575567320" r:id="rId43"/>
         </w:object>
       </w:r>
       <w:r>
@@ -20923,7 +20945,7 @@
           <v:shape id="_x0000_i1045" type="#_x0000_t75" style="width:165.75pt;height:36.85pt" o:ole="">
             <v:imagedata r:id="rId44" o:title=""/>
           </v:shape>
-          <o:OLEObject Type="Embed" ProgID="Equation.DSMT4" ShapeID="_x0000_i1045" DrawAspect="Content" ObjectID="_1574779270" r:id="rId45"/>
+          <o:OLEObject Type="Embed" ProgID="Equation.DSMT4" ShapeID="_x0000_i1045" DrawAspect="Content" ObjectID="_1575567321" r:id="rId45"/>
         </w:object>
       </w:r>
       <w:r>
@@ -20948,7 +20970,7 @@
           <v:shape id="_x0000_i1046" type="#_x0000_t75" style="width:128.1pt;height:21.75pt" o:ole="">
             <v:imagedata r:id="rId46" o:title=""/>
           </v:shape>
-          <o:OLEObject Type="Embed" ProgID="Equation.DSMT4" ShapeID="_x0000_i1046" DrawAspect="Content" ObjectID="_1574779271" r:id="rId47"/>
+          <o:OLEObject Type="Embed" ProgID="Equation.DSMT4" ShapeID="_x0000_i1046" DrawAspect="Content" ObjectID="_1575567322" r:id="rId47"/>
         </w:object>
       </w:r>
       <w:r>
@@ -21529,7 +21551,49 @@
         <w:rPr>
           <w:lang w:val="en-US"/>
         </w:rPr>
-        <w:t>The radio’s RRU component does not transmit all the time. There are time slots when the radio can be put to sleep mode depending upon the traffic handled and the scheduled transmission</w:t>
+        <w:t>The R</w:t>
+      </w:r>
+      <w:r>
+        <w:rPr>
+          <w:lang w:val="en-US"/>
+        </w:rPr>
+        <w:t xml:space="preserve">adio </w:t>
+      </w:r>
+      <w:r>
+        <w:rPr>
+          <w:lang w:val="en-US"/>
+        </w:rPr>
+        <w:t>U</w:t>
+      </w:r>
+      <w:r>
+        <w:rPr>
+          <w:lang w:val="en-US"/>
+        </w:rPr>
+        <w:t>nit</w:t>
+      </w:r>
+      <w:r>
+        <w:rPr>
+          <w:lang w:val="en-US"/>
+        </w:rPr>
+        <w:t xml:space="preserve"> (RU)</w:t>
+      </w:r>
+      <w:r>
+        <w:rPr>
+          <w:lang w:val="en-US"/>
+        </w:rPr>
+        <w:t xml:space="preserve"> component</w:t>
+      </w:r>
+      <w:r>
+        <w:rPr>
+          <w:lang w:val="en-US"/>
+        </w:rPr>
+        <w:t xml:space="preserve"> of a base station</w:t>
+      </w:r>
+      <w:r>
+        <w:rPr>
+          <w:lang w:val="en-US"/>
+        </w:rPr>
+        <w:t xml:space="preserve"> does not transmit all the time. There are time slots when the radio can be put to sleep mode depending upon the traffic handled and the scheduled transmission</w:t>
       </w:r>
       <w:r>
         <w:rPr>
@@ -21636,7 +21700,13 @@
         <w:rPr>
           <w:lang w:val="en-US"/>
         </w:rPr>
-        <w:t xml:space="preserve"> LTE RRU transmits 140 OFDM symbols per radio frame consisting of cell-specific radio signal (CSRS) and physical downlink control channel (PDCCH).  Assuming a</w:t>
+        <w:t xml:space="preserve"> LTE </w:t>
+      </w:r>
+      <w:r>
+        <w:rPr>
+          <w:lang w:val="en-US"/>
+        </w:rPr>
+        <w:t>RU transmits 140 OFDM symbols per radio frame consisting of cell-specific radio signal (CSRS) and physical downlink control channel (PDCCH).  Assuming a</w:t>
       </w:r>
       <w:r>
         <w:rPr>
@@ -25586,7 +25656,19 @@
         <w:rPr>
           <w:lang w:val="en-US"/>
         </w:rPr>
-        <w:t>cro cells without energy saving schemes. Here we can see that as the traffic load increases the power required to serve that traffic also goes up. The Lean energy saving scheme seems to be more energy efficient than MBSFN and micro</w:t>
+        <w:t>cro cells without energy saving schemes. Here we can see that as the traffic load increases the power required to serve that traffic also</w:t>
+      </w:r>
+      <w:r>
+        <w:rPr>
+          <w:lang w:val="en-US"/>
+        </w:rPr>
+        <w:t xml:space="preserve"> increases</w:t>
+      </w:r>
+      <w:r>
+        <w:rPr>
+          <w:lang w:val="en-US"/>
+        </w:rPr>
+        <w:t>. The Lean energy saving scheme seems to be more energy efficient than MBSFN and micro</w:t>
       </w:r>
       <w:r>
         <w:rPr>
@@ -27238,7 +27320,13 @@
         <w:rPr>
           <w:lang w:val="en-US"/>
         </w:rPr>
-        <w:t xml:space="preserve"> load and hence, the energy per bit increases.</w:t>
+        <w:t xml:space="preserve"> load</w:t>
+      </w:r>
+      <w:r>
+        <w:rPr>
+          <w:lang w:val="en-US"/>
+        </w:rPr>
+        <w:t>.</w:t>
       </w:r>
     </w:p>
     <w:p>
@@ -28140,7 +28228,19 @@
         <w:rPr>
           <w:lang w:val="en-US"/>
         </w:rPr>
-        <w:t>The energy saving schemes proved out to save a lot of energy in the operation of both macro and micro cells. It was observed that using the discontinuous transmission around 20% to 30% of energy could be saved. The amount of savings from these energies saving schemes depend upon the utilization and sleep time of these nodes.</w:t>
+        <w:t>The energy saving schemes proved out to save a lot of energy in the operation</w:t>
+      </w:r>
+      <w:r>
+        <w:rPr>
+          <w:lang w:val="en-US"/>
+        </w:rPr>
+        <w:t xml:space="preserve"> of both macro and micro cells. </w:t>
+      </w:r>
+      <w:r>
+        <w:rPr>
+          <w:lang w:val="en-US"/>
+        </w:rPr>
+        <w:t>The amount of savings from these energies saving schemes depend upon the utilization and sleep time of these nodes.</w:t>
       </w:r>
     </w:p>
     <w:p>
@@ -28597,82 +28697,82 @@
         <w:rPr>
           <w:lang w:val="en-US"/>
         </w:rPr>
-        <w:t xml:space="preserve"> for a </w:t>
+        <w:t xml:space="preserve"> for a year. Using </w:t>
+      </w:r>
+      <w:r>
+        <w:rPr>
+          <w:lang w:val="en-US"/>
+        </w:rPr>
+        <w:t>MBSFN energy saving scheme it was</w:t>
+      </w:r>
+      <w:r>
+        <w:rPr>
+          <w:lang w:val="en-US"/>
+        </w:rPr>
+        <w:t xml:space="preserve"> 150.24</w:t>
+      </w:r>
+      <w:r>
+        <w:rPr>
+          <w:lang w:val="en-US"/>
+        </w:rPr>
+        <w:t>kWh</w:t>
+      </w:r>
+      <w:r>
+        <w:rPr>
+          <w:lang w:val="en-US"/>
+        </w:rPr>
+        <w:t>r/km</w:t>
+      </w:r>
+      <w:r>
+        <w:rPr>
+          <w:vertAlign w:val="superscript"/>
+          <w:lang w:val="en-US"/>
+        </w:rPr>
+        <w:t>2</w:t>
+      </w:r>
+      <w:r>
+        <w:rPr>
+          <w:lang w:val="en-US"/>
+        </w:rPr>
+        <w:t xml:space="preserve"> which is 54837.6</w:t>
+      </w:r>
+      <w:r>
+        <w:rPr>
+          <w:lang w:val="en-US"/>
+        </w:rPr>
+        <w:t>kWh</w:t>
+      </w:r>
+      <w:r>
+        <w:rPr>
+          <w:lang w:val="en-US"/>
+        </w:rPr>
+        <w:t>r/km</w:t>
+      </w:r>
+      <w:r>
+        <w:rPr>
+          <w:vertAlign w:val="superscript"/>
+          <w:lang w:val="en-US"/>
+        </w:rPr>
+        <w:t>2</w:t>
+      </w:r>
+      <w:r>
+        <w:rPr>
+          <w:lang w:val="en-US"/>
+        </w:rPr>
+        <w:t xml:space="preserve"> for a year. Using lean ca</w:t>
+      </w:r>
+      <w:r>
+        <w:rPr>
+          <w:lang w:val="en-US"/>
+        </w:rPr>
+        <w:t xml:space="preserve">rrier energy </w:t>
       </w:r>
       <w:r>
         <w:rPr>
           <w:lang w:val="en-US"/>
         </w:rPr>
         <w:lastRenderedPageBreak/>
-        <w:t xml:space="preserve">year. Using </w:t>
-      </w:r>
-      <w:r>
-        <w:rPr>
-          <w:lang w:val="en-US"/>
-        </w:rPr>
-        <w:t>MBSFN energy saving scheme it was</w:t>
-      </w:r>
-      <w:r>
-        <w:rPr>
-          <w:lang w:val="en-US"/>
-        </w:rPr>
-        <w:t xml:space="preserve"> 150.24</w:t>
-      </w:r>
-      <w:r>
-        <w:rPr>
-          <w:lang w:val="en-US"/>
-        </w:rPr>
-        <w:t>kWh</w:t>
-      </w:r>
-      <w:r>
-        <w:rPr>
-          <w:lang w:val="en-US"/>
-        </w:rPr>
-        <w:t>r/km</w:t>
-      </w:r>
-      <w:r>
-        <w:rPr>
-          <w:vertAlign w:val="superscript"/>
-          <w:lang w:val="en-US"/>
-        </w:rPr>
-        <w:t>2</w:t>
-      </w:r>
-      <w:r>
-        <w:rPr>
-          <w:lang w:val="en-US"/>
-        </w:rPr>
-        <w:t xml:space="preserve"> which is 54837.6</w:t>
-      </w:r>
-      <w:r>
-        <w:rPr>
-          <w:lang w:val="en-US"/>
-        </w:rPr>
-        <w:t>kWh</w:t>
-      </w:r>
-      <w:r>
-        <w:rPr>
-          <w:lang w:val="en-US"/>
-        </w:rPr>
-        <w:t>r/km</w:t>
-      </w:r>
-      <w:r>
-        <w:rPr>
-          <w:vertAlign w:val="superscript"/>
-          <w:lang w:val="en-US"/>
-        </w:rPr>
-        <w:t>2</w:t>
-      </w:r>
-      <w:r>
-        <w:rPr>
-          <w:lang w:val="en-US"/>
-        </w:rPr>
-        <w:t xml:space="preserve"> for a year. Using lean ca</w:t>
-      </w:r>
-      <w:r>
-        <w:rPr>
-          <w:lang w:val="en-US"/>
-        </w:rPr>
-        <w:t>rrier energy saving scheme it was</w:t>
+        <w:t>saving scheme it was</w:t>
       </w:r>
       <w:r>
         <w:rPr>
@@ -29200,6 +29300,28 @@
           <w:lang w:val="en-US"/>
         </w:rPr>
         <w:t xml:space="preserve"> one could might as well deploy the cells on other buildings to analyze the energy and throughput efficiencies.</w:t>
+      </w:r>
+    </w:p>
+    <w:p>
+      <w:pPr>
+        <w:jc w:val="both"/>
+        <w:rPr>
+          <w:lang w:val="en-US"/>
+        </w:rPr>
+      </w:pPr>
+    </w:p>
+    <w:p>
+      <w:pPr>
+        <w:jc w:val="both"/>
+        <w:rPr>
+          <w:lang w:val="en-US"/>
+        </w:rPr>
+      </w:pPr>
+      <w:r>
+        <w:rPr>
+          <w:lang w:val="en-US"/>
+        </w:rPr>
+        <w:t>The cooling takes a lot of energy in places warm places like Middle east region or Saharan region. As the power model does not deal with the power consumed by the air conditioning. One can also do research on how to reduce the power consumption in cooling part of the base station as well.</w:t>
       </w:r>
     </w:p>
     <w:p>
@@ -30987,7 +31109,7 @@
           <w:noProof/>
           <w:lang w:val="en-US"/>
         </w:rPr>
-        <w:t>26</w:t>
+        <w:t>25</w:t>
       </w:r>
       <w:r>
         <w:rPr>
@@ -31079,7 +31201,7 @@
           <w:noProof/>
           <w:lang w:val="en-US"/>
         </w:rPr>
-        <w:t>29</w:t>
+        <w:t>28</w:t>
       </w:r>
       <w:r>
         <w:rPr>
@@ -31144,7 +31266,7 @@
           <w:noProof/>
           <w:lang w:val="en-US"/>
         </w:rPr>
-        <w:t>31</w:t>
+        <w:t>30</w:t>
       </w:r>
       <w:r>
         <w:rPr>
@@ -31209,7 +31331,7 @@
           <w:noProof/>
           <w:lang w:val="en-US"/>
         </w:rPr>
-        <w:t>34</w:t>
+        <w:t>33</w:t>
       </w:r>
       <w:r>
         <w:rPr>
@@ -31274,7 +31396,7 @@
           <w:noProof/>
           <w:lang w:val="en-US"/>
         </w:rPr>
-        <w:t>35</w:t>
+        <w:t>34</w:t>
       </w:r>
       <w:r>
         <w:rPr>
@@ -31339,7 +31461,7 @@
           <w:noProof/>
           <w:lang w:val="en-US"/>
         </w:rPr>
-        <w:t>37</w:t>
+        <w:t>36</w:t>
       </w:r>
       <w:r>
         <w:rPr>
@@ -31404,7 +31526,7 @@
           <w:noProof/>
           <w:lang w:val="en-US"/>
         </w:rPr>
-        <w:t>38</w:t>
+        <w:t>37</w:t>
       </w:r>
       <w:r>
         <w:rPr>
@@ -31469,7 +31591,7 @@
           <w:noProof/>
           <w:lang w:val="en-US"/>
         </w:rPr>
-        <w:t>39</w:t>
+        <w:t>38</w:t>
       </w:r>
       <w:r>
         <w:rPr>
@@ -31534,7 +31656,7 @@
           <w:noProof/>
           <w:lang w:val="en-US"/>
         </w:rPr>
-        <w:t>40</w:t>
+        <w:t>39</w:t>
       </w:r>
       <w:r>
         <w:rPr>
@@ -31829,7 +31951,7 @@
           <w:noProof/>
           <w:lang w:val="en-US"/>
         </w:rPr>
-        <w:t>27</w:t>
+        <w:t>26</w:t>
       </w:r>
       <w:r>
         <w:rPr>
@@ -31889,7 +32011,7 @@
         <w:rPr>
           <w:noProof/>
         </w:rPr>
-        <w:t>36</w:t>
+        <w:t>35</w:t>
       </w:r>
       <w:r>
         <w:rPr>
@@ -32189,7 +32311,7 @@
       </w:r>
     </w:p>
   </w:comment>
-  <w:comment w:id="33" w:author="Sulabh Sharma" w:date="2017-11-11T22:51:00Z" w:initials="SS">
+  <w:comment w:id="32" w:author="Sulabh Sharma" w:date="2017-11-11T22:51:00Z" w:initials="SS">
     <w:p>
       <w:pPr>
         <w:pStyle w:val="CommentText"/>
@@ -32211,7 +32333,7 @@
       </w:r>
     </w:p>
   </w:comment>
-  <w:comment w:id="34" w:author="Sulabh Sharma" w:date="2017-11-12T12:47:00Z" w:initials="SS">
+  <w:comment w:id="33" w:author="Sulabh Sharma" w:date="2017-11-12T12:47:00Z" w:initials="SS">
     <w:p>
       <w:pPr>
         <w:pStyle w:val="CommentText"/>
@@ -32233,7 +32355,7 @@
       </w:r>
     </w:p>
   </w:comment>
-  <w:comment w:id="35" w:author="Sulabh Sharma" w:date="2017-11-12T12:43:00Z" w:initials="SS">
+  <w:comment w:id="34" w:author="Sulabh Sharma" w:date="2017-11-12T12:43:00Z" w:initials="SS">
     <w:p>
       <w:pPr>
         <w:pStyle w:val="CommentText"/>
@@ -32255,7 +32377,7 @@
       </w:r>
     </w:p>
   </w:comment>
-  <w:comment w:id="36" w:author="Sulabh Sharma" w:date="2017-11-12T12:51:00Z" w:initials="SS">
+  <w:comment w:id="35" w:author="Sulabh Sharma" w:date="2017-11-12T12:51:00Z" w:initials="SS">
     <w:p>
       <w:pPr>
         <w:pStyle w:val="CommentText"/>
@@ -32277,7 +32399,7 @@
       </w:r>
     </w:p>
   </w:comment>
-  <w:comment w:id="37" w:author="Sulabh Sharma" w:date="2017-11-12T14:42:00Z" w:initials="SS">
+  <w:comment w:id="36" w:author="Sulabh Sharma" w:date="2017-11-12T14:42:00Z" w:initials="SS">
     <w:p>
       <w:pPr>
         <w:pStyle w:val="CommentText"/>
@@ -32299,7 +32421,7 @@
       </w:r>
     </w:p>
   </w:comment>
-  <w:comment w:id="38" w:author="Sulabh Sharma" w:date="2017-11-12T14:41:00Z" w:initials="SS">
+  <w:comment w:id="37" w:author="Sulabh Sharma" w:date="2017-11-12T14:41:00Z" w:initials="SS">
     <w:p>
       <w:pPr>
         <w:pStyle w:val="CommentText"/>
@@ -32321,7 +32443,7 @@
       </w:r>
     </w:p>
   </w:comment>
-  <w:comment w:id="39" w:author="Sulabh Sharma" w:date="2017-11-12T15:05:00Z" w:initials="SS">
+  <w:comment w:id="38" w:author="Sulabh Sharma" w:date="2017-11-12T15:05:00Z" w:initials="SS">
     <w:p>
       <w:pPr>
         <w:pStyle w:val="CommentText"/>
@@ -32343,7 +32465,7 @@
       </w:r>
     </w:p>
   </w:comment>
-  <w:comment w:id="40" w:author="Sulabh Sharma" w:date="2017-11-12T15:08:00Z" w:initials="SS">
+  <w:comment w:id="39" w:author="Sulabh Sharma" w:date="2017-11-12T15:08:00Z" w:initials="SS">
     <w:p>
       <w:pPr>
         <w:pStyle w:val="CommentText"/>
@@ -32365,7 +32487,7 @@
       </w:r>
     </w:p>
   </w:comment>
-  <w:comment w:id="42" w:author="Sulabh Sharma" w:date="2017-11-12T15:22:00Z" w:initials="SS">
+  <w:comment w:id="41" w:author="Sulabh Sharma" w:date="2017-11-12T15:22:00Z" w:initials="SS">
     <w:p>
       <w:pPr>
         <w:pStyle w:val="CommentText"/>
@@ -32387,7 +32509,7 @@
       </w:r>
     </w:p>
   </w:comment>
-  <w:comment w:id="43" w:author="Sulabh Sharma" w:date="2017-11-12T21:50:00Z" w:initials="SS">
+  <w:comment w:id="42" w:author="Sulabh Sharma" w:date="2017-11-12T21:50:00Z" w:initials="SS">
     <w:p>
       <w:pPr>
         <w:pStyle w:val="CommentText"/>
@@ -32409,7 +32531,7 @@
       </w:r>
     </w:p>
   </w:comment>
-  <w:comment w:id="44" w:author="Sulabh Sharma" w:date="2017-11-12T21:55:00Z" w:initials="SS">
+  <w:comment w:id="43" w:author="Sulabh Sharma" w:date="2017-11-12T21:55:00Z" w:initials="SS">
     <w:p>
       <w:pPr>
         <w:pStyle w:val="CommentText"/>
@@ -32431,7 +32553,7 @@
       </w:r>
     </w:p>
   </w:comment>
-  <w:comment w:id="46" w:author="Sulabh Sharma" w:date="2017-11-12T21:57:00Z" w:initials="SS">
+  <w:comment w:id="45" w:author="Sulabh Sharma" w:date="2017-11-12T21:57:00Z" w:initials="SS">
     <w:p>
       <w:pPr>
         <w:pStyle w:val="CommentText"/>
@@ -32453,7 +32575,7 @@
       </w:r>
     </w:p>
   </w:comment>
-  <w:comment w:id="49" w:author="Sulabh Sharma" w:date="2017-11-12T22:35:00Z" w:initials="SS">
+  <w:comment w:id="48" w:author="Sulabh Sharma" w:date="2017-11-12T22:35:00Z" w:initials="SS">
     <w:p>
       <w:pPr>
         <w:pStyle w:val="CommentText"/>
@@ -32475,7 +32597,7 @@
       </w:r>
     </w:p>
   </w:comment>
-  <w:comment w:id="53" w:author="Sulabh Sharma" w:date="2017-11-12T22:37:00Z" w:initials="SS">
+  <w:comment w:id="52" w:author="Sulabh Sharma" w:date="2017-11-12T22:37:00Z" w:initials="SS">
     <w:p>
       <w:pPr>
         <w:pStyle w:val="CommentText"/>
@@ -32497,7 +32619,7 @@
       </w:r>
     </w:p>
   </w:comment>
-  <w:comment w:id="54" w:author="Sulabh Sharma" w:date="2017-11-12T22:38:00Z" w:initials="SS">
+  <w:comment w:id="53" w:author="Sulabh Sharma" w:date="2017-11-12T22:38:00Z" w:initials="SS">
     <w:p>
       <w:pPr>
         <w:pStyle w:val="CommentText"/>
@@ -32519,7 +32641,7 @@
       </w:r>
     </w:p>
   </w:comment>
-  <w:comment w:id="56" w:author="Sulabh Sharma" w:date="2017-11-12T22:40:00Z" w:initials="SS">
+  <w:comment w:id="55" w:author="Sulabh Sharma" w:date="2017-11-12T22:40:00Z" w:initials="SS">
     <w:p>
       <w:pPr>
         <w:pStyle w:val="CommentText"/>
@@ -32912,7 +33034,7 @@
       <w:rPr>
         <w:noProof/>
       </w:rPr>
-      <w:t>11</w:t>
+      <w:t>18</w:t>
     </w:r>
     <w:r>
       <w:fldChar w:fldCharType="end"/>
@@ -41172,7 +41294,7 @@
 </file>
 
 <file path=customXml/itemProps1.xml><?xml version="1.0" encoding="utf-8"?>
-<ds:datastoreItem xmlns:ds="http://schemas.openxmlformats.org/officeDocument/2006/customXml" ds:itemID="{8A4737FA-A440-444B-B1E7-42FECC130A7C}">
+<ds:datastoreItem xmlns:ds="http://schemas.openxmlformats.org/officeDocument/2006/customXml" ds:itemID="{9876495B-BA90-4BCD-A02A-E6A4D83FA337}">
   <ds:schemaRefs>
     <ds:schemaRef ds:uri="http://schemas.openxmlformats.org/officeDocument/2006/bibliography"/>
   </ds:schemaRefs>

</xml_diff>